<commit_message>
add blog post 3 and 4
</commit_message>
<xml_diff>
--- a/documentation/Blog.docx
+++ b/documentation/Blog.docx
@@ -8,15 +8,48 @@
           <w:sz w:val="40"/>
           <w:szCs w:val="40"/>
           <w:u w:val="single"/>
-        </w:rPr>
-      </w:pPr>
+          <w:lang w:val="en-US"/>
+        </w:rPr>
+      </w:pPr>
+      <w:proofErr w:type="spellStart"/>
       <w:r>
         <w:rPr>
           <w:sz w:val="40"/>
           <w:szCs w:val="40"/>
           <w:u w:val="single"/>
-        </w:rPr>
-        <w:t>UbiCom TicTacToe: Blog</w:t>
+          <w:lang w:val="en-US"/>
+        </w:rPr>
+        <w:t>UbiCom</w:t>
+      </w:r>
+      <w:proofErr w:type="spellEnd"/>
+      <w:r>
+        <w:rPr>
+          <w:sz w:val="40"/>
+          <w:szCs w:val="40"/>
+          <w:u w:val="single"/>
+          <w:lang w:val="en-US"/>
+        </w:rPr>
+        <w:t xml:space="preserve"> </w:t>
+      </w:r>
+      <w:proofErr w:type="spellStart"/>
+      <w:r>
+        <w:rPr>
+          <w:sz w:val="40"/>
+          <w:szCs w:val="40"/>
+          <w:u w:val="single"/>
+          <w:lang w:val="en-US"/>
+        </w:rPr>
+        <w:t>TicTacToe</w:t>
+      </w:r>
+      <w:proofErr w:type="spellEnd"/>
+      <w:r>
+        <w:rPr>
+          <w:sz w:val="40"/>
+          <w:szCs w:val="40"/>
+          <w:u w:val="single"/>
+          <w:lang w:val="en-US"/>
+        </w:rPr>
+        <w:t>: Blog</w:t>
       </w:r>
     </w:p>
     <w:p>
@@ -25,6 +58,7 @@
           <w:b/>
           <w:sz w:val="28"/>
           <w:szCs w:val="24"/>
+          <w:lang w:val="en-US"/>
         </w:rPr>
       </w:pPr>
       <w:r>
@@ -32,23 +66,48 @@
           <w:b/>
           <w:sz w:val="28"/>
           <w:szCs w:val="24"/>
-        </w:rPr>
-        <w:t>Blog 1 Tic Tac Toe for Arduino:</w:t>
-      </w:r>
-    </w:p>
-    <w:p>
-      <w:pPr>
-        <w:rPr>
-          <w:b/>
-          <w:sz w:val="24"/>
-          <w:szCs w:val="24"/>
-        </w:rPr>
-      </w:pPr>
-      <w:r>
-        <w:rPr>
-          <w:b/>
-          <w:sz w:val="24"/>
-          <w:szCs w:val="24"/>
+          <w:lang w:val="en-US"/>
+        </w:rPr>
+        <w:t xml:space="preserve">Blog 1 Tic </w:t>
+      </w:r>
+      <w:proofErr w:type="spellStart"/>
+      <w:proofErr w:type="gramStart"/>
+      <w:r>
+        <w:rPr>
+          <w:b/>
+          <w:sz w:val="28"/>
+          <w:szCs w:val="24"/>
+          <w:lang w:val="en-US"/>
+        </w:rPr>
+        <w:t>Tac</w:t>
+      </w:r>
+      <w:proofErr w:type="spellEnd"/>
+      <w:proofErr w:type="gramEnd"/>
+      <w:r>
+        <w:rPr>
+          <w:b/>
+          <w:sz w:val="28"/>
+          <w:szCs w:val="24"/>
+          <w:lang w:val="en-US"/>
+        </w:rPr>
+        <w:t xml:space="preserve"> Toe for Arduino:</w:t>
+      </w:r>
+    </w:p>
+    <w:p>
+      <w:pPr>
+        <w:rPr>
+          <w:b/>
+          <w:sz w:val="24"/>
+          <w:szCs w:val="24"/>
+          <w:lang w:val="en-US"/>
+        </w:rPr>
+      </w:pPr>
+      <w:r>
+        <w:rPr>
+          <w:b/>
+          <w:sz w:val="24"/>
+          <w:szCs w:val="24"/>
+          <w:lang w:val="en-US"/>
         </w:rPr>
         <w:t>Hi and welcome to our blog!</w:t>
       </w:r>
@@ -58,12 +117,14 @@
         <w:rPr>
           <w:sz w:val="24"/>
           <w:szCs w:val="24"/>
-        </w:rPr>
-      </w:pPr>
-      <w:r>
-        <w:rPr>
-          <w:sz w:val="24"/>
-          <w:szCs w:val="24"/>
+          <w:lang w:val="en-US"/>
+        </w:rPr>
+      </w:pPr>
+      <w:r>
+        <w:rPr>
+          <w:sz w:val="24"/>
+          <w:szCs w:val="24"/>
+          <w:lang w:val="en-US"/>
         </w:rPr>
         <w:t>In this blog we want to show our progress in our mini project as a part of ubiquitous computing.</w:t>
       </w:r>
@@ -73,37 +134,100 @@
         <w:rPr>
           <w:sz w:val="24"/>
           <w:szCs w:val="24"/>
-        </w:rPr>
-      </w:pPr>
-      <w:r>
-        <w:rPr>
-          <w:sz w:val="24"/>
-          <w:szCs w:val="24"/>
-        </w:rPr>
-        <w:t>The team consists of Julian Altmeyer and Lukas Luschin. We are two students of Applied Computer Science at HTWG in Konstanz Germany in the 5th semester.</w:t>
-      </w:r>
-    </w:p>
-    <w:p>
-      <w:pPr>
-        <w:rPr>
-          <w:b/>
-          <w:sz w:val="24"/>
-          <w:szCs w:val="24"/>
-        </w:rPr>
-      </w:pPr>
-      <w:r>
-        <w:rPr>
-          <w:b/>
-          <w:sz w:val="24"/>
-          <w:szCs w:val="24"/>
-        </w:rPr>
-        <w:t xml:space="preserve">What ist </w:t>
-      </w:r>
-      <w:r>
-        <w:rPr>
-          <w:b/>
-          <w:sz w:val="24"/>
-          <w:szCs w:val="24"/>
+          <w:lang w:val="en-US"/>
+        </w:rPr>
+      </w:pPr>
+      <w:r>
+        <w:rPr>
+          <w:sz w:val="24"/>
+          <w:szCs w:val="24"/>
+          <w:lang w:val="en-US"/>
+        </w:rPr>
+        <w:t xml:space="preserve">The team consists of Julian </w:t>
+      </w:r>
+      <w:proofErr w:type="spellStart"/>
+      <w:r>
+        <w:rPr>
+          <w:sz w:val="24"/>
+          <w:szCs w:val="24"/>
+          <w:lang w:val="en-US"/>
+        </w:rPr>
+        <w:t>Altmeyer</w:t>
+      </w:r>
+      <w:proofErr w:type="spellEnd"/>
+      <w:r>
+        <w:rPr>
+          <w:sz w:val="24"/>
+          <w:szCs w:val="24"/>
+          <w:lang w:val="en-US"/>
+        </w:rPr>
+        <w:t xml:space="preserve"> and Lukas </w:t>
+      </w:r>
+      <w:proofErr w:type="spellStart"/>
+      <w:r>
+        <w:rPr>
+          <w:sz w:val="24"/>
+          <w:szCs w:val="24"/>
+          <w:lang w:val="en-US"/>
+        </w:rPr>
+        <w:t>Luschin</w:t>
+      </w:r>
+      <w:proofErr w:type="spellEnd"/>
+      <w:r>
+        <w:rPr>
+          <w:sz w:val="24"/>
+          <w:szCs w:val="24"/>
+          <w:lang w:val="en-US"/>
+        </w:rPr>
+        <w:t>. We are two students of Applied Computer Science at HTWG in Konstanz Germany in the 5th semester.</w:t>
+      </w:r>
+    </w:p>
+    <w:p>
+      <w:pPr>
+        <w:rPr>
+          <w:b/>
+          <w:sz w:val="24"/>
+          <w:szCs w:val="24"/>
+          <w:lang w:val="en-US"/>
+        </w:rPr>
+      </w:pPr>
+      <w:r>
+        <w:rPr>
+          <w:b/>
+          <w:sz w:val="24"/>
+          <w:szCs w:val="24"/>
+          <w:lang w:val="en-US"/>
+        </w:rPr>
+        <w:t xml:space="preserve">What </w:t>
+      </w:r>
+      <w:proofErr w:type="spellStart"/>
+      <w:proofErr w:type="gramStart"/>
+      <w:r>
+        <w:rPr>
+          <w:b/>
+          <w:sz w:val="24"/>
+          <w:szCs w:val="24"/>
+          <w:lang w:val="en-US"/>
+        </w:rPr>
+        <w:t>ist</w:t>
+      </w:r>
+      <w:proofErr w:type="spellEnd"/>
+      <w:proofErr w:type="gramEnd"/>
+      <w:r>
+        <w:rPr>
+          <w:b/>
+          <w:sz w:val="24"/>
+          <w:szCs w:val="24"/>
+          <w:lang w:val="en-US"/>
+        </w:rPr>
+        <w:t xml:space="preserve"> </w:t>
+      </w:r>
+      <w:r>
+        <w:rPr>
+          <w:b/>
+          <w:sz w:val="24"/>
+          <w:szCs w:val="24"/>
+          <w:lang w:val="en-US"/>
         </w:rPr>
         <w:t>t</w:t>
       </w:r>
@@ -112,6 +236,7 @@
           <w:b/>
           <w:sz w:val="24"/>
           <w:szCs w:val="24"/>
+          <w:lang w:val="en-US"/>
         </w:rPr>
         <w:t>he project about?</w:t>
       </w:r>
@@ -121,33 +246,102 @@
         <w:rPr>
           <w:sz w:val="24"/>
           <w:szCs w:val="24"/>
-        </w:rPr>
-      </w:pPr>
-      <w:r>
-        <w:rPr>
-          <w:sz w:val="24"/>
-          <w:szCs w:val="24"/>
-        </w:rPr>
-        <w:t>As the title mostly reveals, our project is about implementing the well known game TicTacToe on an</w:t>
-      </w:r>
-      <w:r>
-        <w:rPr>
-          <w:sz w:val="24"/>
-          <w:szCs w:val="24"/>
-        </w:rPr>
-        <w:t xml:space="preserve"> arduiono</w:t>
-      </w:r>
-      <w:r>
-        <w:rPr>
-          <w:sz w:val="24"/>
-          <w:szCs w:val="24"/>
-        </w:rPr>
-        <w:t xml:space="preserve"> uno microcontroller board.</w:t>
-      </w:r>
-      <w:r>
-        <w:rPr>
-          <w:sz w:val="24"/>
-          <w:szCs w:val="24"/>
+          <w:lang w:val="en-US"/>
+        </w:rPr>
+      </w:pPr>
+      <w:r>
+        <w:rPr>
+          <w:sz w:val="24"/>
+          <w:szCs w:val="24"/>
+          <w:lang w:val="en-US"/>
+        </w:rPr>
+        <w:t xml:space="preserve">As the title mostly reveals, our project is about implementing the </w:t>
+      </w:r>
+      <w:proofErr w:type="spellStart"/>
+      <w:r>
+        <w:rPr>
+          <w:sz w:val="24"/>
+          <w:szCs w:val="24"/>
+          <w:lang w:val="en-US"/>
+        </w:rPr>
+        <w:t>well known</w:t>
+      </w:r>
+      <w:proofErr w:type="spellEnd"/>
+      <w:r>
+        <w:rPr>
+          <w:sz w:val="24"/>
+          <w:szCs w:val="24"/>
+          <w:lang w:val="en-US"/>
+        </w:rPr>
+        <w:t xml:space="preserve"> game </w:t>
+      </w:r>
+      <w:proofErr w:type="spellStart"/>
+      <w:r>
+        <w:rPr>
+          <w:sz w:val="24"/>
+          <w:szCs w:val="24"/>
+          <w:lang w:val="en-US"/>
+        </w:rPr>
+        <w:t>TicTacToe</w:t>
+      </w:r>
+      <w:proofErr w:type="spellEnd"/>
+      <w:r>
+        <w:rPr>
+          <w:sz w:val="24"/>
+          <w:szCs w:val="24"/>
+          <w:lang w:val="en-US"/>
+        </w:rPr>
+        <w:t xml:space="preserve"> on an</w:t>
+      </w:r>
+      <w:r>
+        <w:rPr>
+          <w:sz w:val="24"/>
+          <w:szCs w:val="24"/>
+          <w:lang w:val="en-US"/>
+        </w:rPr>
+        <w:t xml:space="preserve"> </w:t>
+      </w:r>
+      <w:proofErr w:type="spellStart"/>
+      <w:r>
+        <w:rPr>
+          <w:sz w:val="24"/>
+          <w:szCs w:val="24"/>
+          <w:lang w:val="en-US"/>
+        </w:rPr>
+        <w:t>arduiono</w:t>
+      </w:r>
+      <w:proofErr w:type="spellEnd"/>
+      <w:r>
+        <w:rPr>
+          <w:sz w:val="24"/>
+          <w:szCs w:val="24"/>
+          <w:lang w:val="en-US"/>
+        </w:rPr>
+        <w:t xml:space="preserve"> </w:t>
+      </w:r>
+      <w:proofErr w:type="spellStart"/>
+      <w:r>
+        <w:rPr>
+          <w:sz w:val="24"/>
+          <w:szCs w:val="24"/>
+          <w:lang w:val="en-US"/>
+        </w:rPr>
+        <w:t>uno</w:t>
+      </w:r>
+      <w:proofErr w:type="spellEnd"/>
+      <w:r>
+        <w:rPr>
+          <w:sz w:val="24"/>
+          <w:szCs w:val="24"/>
+          <w:lang w:val="en-US"/>
+        </w:rPr>
+        <w:t xml:space="preserve"> microcontroller board.</w:t>
+      </w:r>
+      <w:r>
+        <w:rPr>
+          <w:sz w:val="24"/>
+          <w:szCs w:val="24"/>
+          <w:lang w:val="en-US"/>
         </w:rPr>
         <w:t xml:space="preserve"> The game as itself will be controlled with a small display on top, which allows users input over touch.</w:t>
       </w:r>
@@ -155,6 +349,7 @@
         <w:rPr>
           <w:sz w:val="24"/>
           <w:szCs w:val="24"/>
+          <w:lang w:val="en-US"/>
         </w:rPr>
         <w:t xml:space="preserve"> Furthermore there will be the option to select between playing round based versus another human (or other creature</w:t>
       </w:r>
@@ -162,6 +357,7 @@
         <w:rPr>
           <w:sz w:val="24"/>
           <w:szCs w:val="24"/>
+          <w:lang w:val="en-US"/>
         </w:rPr>
         <w:t>s which are</w:t>
       </w:r>
@@ -169,23 +365,62 @@
         <w:rPr>
           <w:sz w:val="24"/>
           <w:szCs w:val="24"/>
-        </w:rPr>
-        <w:t xml:space="preserve"> able to tab on a screen) or a single player mode, where your opponend will be emulated by the arduino.</w:t>
-      </w:r>
-    </w:p>
-    <w:p>
-      <w:pPr>
-        <w:rPr>
-          <w:b/>
-          <w:sz w:val="24"/>
-          <w:szCs w:val="24"/>
-        </w:rPr>
-      </w:pPr>
-      <w:r>
-        <w:rPr>
-          <w:b/>
-          <w:sz w:val="24"/>
-          <w:szCs w:val="24"/>
+          <w:lang w:val="en-US"/>
+        </w:rPr>
+        <w:t xml:space="preserve"> able to tab on a screen) or a single player mode, where your </w:t>
+      </w:r>
+      <w:proofErr w:type="spellStart"/>
+      <w:r>
+        <w:rPr>
+          <w:sz w:val="24"/>
+          <w:szCs w:val="24"/>
+          <w:lang w:val="en-US"/>
+        </w:rPr>
+        <w:t>opponend</w:t>
+      </w:r>
+      <w:proofErr w:type="spellEnd"/>
+      <w:r>
+        <w:rPr>
+          <w:sz w:val="24"/>
+          <w:szCs w:val="24"/>
+          <w:lang w:val="en-US"/>
+        </w:rPr>
+        <w:t xml:space="preserve"> will be emulated by the </w:t>
+      </w:r>
+      <w:proofErr w:type="spellStart"/>
+      <w:r>
+        <w:rPr>
+          <w:sz w:val="24"/>
+          <w:szCs w:val="24"/>
+          <w:lang w:val="en-US"/>
+        </w:rPr>
+        <w:t>arduino</w:t>
+      </w:r>
+      <w:proofErr w:type="spellEnd"/>
+      <w:r>
+        <w:rPr>
+          <w:sz w:val="24"/>
+          <w:szCs w:val="24"/>
+          <w:lang w:val="en-US"/>
+        </w:rPr>
+        <w:t>.</w:t>
+      </w:r>
+    </w:p>
+    <w:p>
+      <w:pPr>
+        <w:rPr>
+          <w:b/>
+          <w:sz w:val="24"/>
+          <w:szCs w:val="24"/>
+          <w:lang w:val="en-US"/>
+        </w:rPr>
+      </w:pPr>
+      <w:r>
+        <w:rPr>
+          <w:b/>
+          <w:sz w:val="24"/>
+          <w:szCs w:val="24"/>
+          <w:lang w:val="en-US"/>
         </w:rPr>
         <w:t>So how to start?</w:t>
       </w:r>
@@ -195,19 +430,76 @@
         <w:rPr>
           <w:sz w:val="24"/>
           <w:szCs w:val="24"/>
-        </w:rPr>
-      </w:pPr>
-      <w:r>
-        <w:rPr>
-          <w:sz w:val="24"/>
-          <w:szCs w:val="24"/>
-        </w:rPr>
-        <w:t>We decided to devide our project into several parts which we will blog here separatly. First of all we have to create a reliable library for the display which offers us all the needed functionality to create a userfriendly and good-looking graphical user interface</w:t>
-      </w:r>
-      <w:r>
-        <w:rPr>
-          <w:sz w:val="24"/>
-          <w:szCs w:val="24"/>
+          <w:lang w:val="en-US"/>
+        </w:rPr>
+      </w:pPr>
+      <w:r>
+        <w:rPr>
+          <w:sz w:val="24"/>
+          <w:szCs w:val="24"/>
+          <w:lang w:val="en-US"/>
+        </w:rPr>
+        <w:t xml:space="preserve">We decided to </w:t>
+      </w:r>
+      <w:proofErr w:type="spellStart"/>
+      <w:r>
+        <w:rPr>
+          <w:sz w:val="24"/>
+          <w:szCs w:val="24"/>
+          <w:lang w:val="en-US"/>
+        </w:rPr>
+        <w:t>devide</w:t>
+      </w:r>
+      <w:proofErr w:type="spellEnd"/>
+      <w:r>
+        <w:rPr>
+          <w:sz w:val="24"/>
+          <w:szCs w:val="24"/>
+          <w:lang w:val="en-US"/>
+        </w:rPr>
+        <w:t xml:space="preserve"> our project into several parts which we will blog here </w:t>
+      </w:r>
+      <w:proofErr w:type="spellStart"/>
+      <w:r>
+        <w:rPr>
+          <w:sz w:val="24"/>
+          <w:szCs w:val="24"/>
+          <w:lang w:val="en-US"/>
+        </w:rPr>
+        <w:t>separatly</w:t>
+      </w:r>
+      <w:proofErr w:type="spellEnd"/>
+      <w:r>
+        <w:rPr>
+          <w:sz w:val="24"/>
+          <w:szCs w:val="24"/>
+          <w:lang w:val="en-US"/>
+        </w:rPr>
+        <w:t xml:space="preserve">. First of all we have to create a reliable library for the display which offers us all the needed functionality to create a </w:t>
+      </w:r>
+      <w:proofErr w:type="spellStart"/>
+      <w:r>
+        <w:rPr>
+          <w:sz w:val="24"/>
+          <w:szCs w:val="24"/>
+          <w:lang w:val="en-US"/>
+        </w:rPr>
+        <w:t>userfriendly</w:t>
+      </w:r>
+      <w:proofErr w:type="spellEnd"/>
+      <w:r>
+        <w:rPr>
+          <w:sz w:val="24"/>
+          <w:szCs w:val="24"/>
+          <w:lang w:val="en-US"/>
+        </w:rPr>
+        <w:t xml:space="preserve"> and good-looking graphical user interface</w:t>
+      </w:r>
+      <w:r>
+        <w:rPr>
+          <w:sz w:val="24"/>
+          <w:szCs w:val="24"/>
+          <w:lang w:val="en-US"/>
         </w:rPr>
         <w:t xml:space="preserve">. Next Step is to create exactly this UI. What </w:t>
       </w:r>
@@ -215,6 +507,7 @@
         <w:rPr>
           <w:sz w:val="24"/>
           <w:szCs w:val="24"/>
+          <w:lang w:val="en-US"/>
         </w:rPr>
         <w:t xml:space="preserve">we want to </w:t>
       </w:r>
@@ -222,6 +515,7 @@
         <w:rPr>
           <w:sz w:val="24"/>
           <w:szCs w:val="24"/>
+          <w:lang w:val="en-US"/>
         </w:rPr>
         <w:t>define is</w:t>
       </w:r>
@@ -229,6 +523,7 @@
         <w:rPr>
           <w:sz w:val="24"/>
           <w:szCs w:val="24"/>
+          <w:lang w:val="en-US"/>
         </w:rPr>
         <w:t xml:space="preserve"> which possibilities the user has and how to establish that. If this is done we can start with creating an architecture for our game and code it. At last we </w:t>
       </w:r>
@@ -236,6 +531,7 @@
         <w:rPr>
           <w:sz w:val="24"/>
           <w:szCs w:val="24"/>
+          <w:lang w:val="en-US"/>
         </w:rPr>
         <w:t>implement the single players ‘AI‘, because this will be a less importa</w:t>
       </w:r>
@@ -243,6 +539,7 @@
         <w:rPr>
           <w:sz w:val="24"/>
           <w:szCs w:val="24"/>
+          <w:lang w:val="en-US"/>
         </w:rPr>
         <w:t>n</w:t>
       </w:r>
@@ -250,6 +547,7 @@
         <w:rPr>
           <w:sz w:val="24"/>
           <w:szCs w:val="24"/>
+          <w:lang w:val="en-US"/>
         </w:rPr>
         <w:t>t feature.</w:t>
       </w:r>
@@ -260,6 +558,7 @@
           <w:b/>
           <w:sz w:val="28"/>
           <w:szCs w:val="24"/>
+          <w:lang w:val="en-US"/>
         </w:rPr>
       </w:pPr>
       <w:r>
@@ -267,6 +566,7 @@
           <w:b/>
           <w:sz w:val="28"/>
           <w:szCs w:val="24"/>
+          <w:lang w:val="en-US"/>
         </w:rPr>
         <w:t>Blog 2</w:t>
       </w:r>
@@ -275,6 +575,7 @@
           <w:b/>
           <w:sz w:val="28"/>
           <w:szCs w:val="24"/>
+          <w:lang w:val="en-US"/>
         </w:rPr>
         <w:t xml:space="preserve"> Connecting to the Display</w:t>
       </w:r>
@@ -283,6 +584,7 @@
           <w:b/>
           <w:sz w:val="28"/>
           <w:szCs w:val="24"/>
+          <w:lang w:val="en-US"/>
         </w:rPr>
         <w:t>:</w:t>
       </w:r>
@@ -292,19 +594,24 @@
         <w:rPr>
           <w:sz w:val="24"/>
           <w:szCs w:val="24"/>
-        </w:rPr>
-      </w:pPr>
-      <w:r>
-        <w:rPr>
-          <w:sz w:val="24"/>
-          <w:szCs w:val="24"/>
+          <w:lang w:val="en-US"/>
+        </w:rPr>
+      </w:pPr>
+      <w:proofErr w:type="gramStart"/>
+      <w:r>
+        <w:rPr>
+          <w:sz w:val="24"/>
+          <w:szCs w:val="24"/>
+          <w:lang w:val="en-US"/>
         </w:rPr>
         <w:t>greetings</w:t>
       </w:r>
-      <w:r>
-        <w:rPr>
-          <w:sz w:val="24"/>
-          <w:szCs w:val="24"/>
+      <w:proofErr w:type="gramEnd"/>
+      <w:r>
+        <w:rPr>
+          <w:sz w:val="24"/>
+          <w:szCs w:val="24"/>
+          <w:lang w:val="en-US"/>
         </w:rPr>
         <w:t>!</w:t>
       </w:r>
@@ -314,12 +621,14 @@
         <w:rPr>
           <w:sz w:val="24"/>
           <w:szCs w:val="24"/>
-        </w:rPr>
-      </w:pPr>
-      <w:r>
-        <w:rPr>
-          <w:sz w:val="24"/>
-          <w:szCs w:val="24"/>
+          <w:lang w:val="en-US"/>
+        </w:rPr>
+      </w:pPr>
+      <w:r>
+        <w:rPr>
+          <w:sz w:val="24"/>
+          <w:szCs w:val="24"/>
+          <w:lang w:val="en-US"/>
         </w:rPr>
         <w:t xml:space="preserve">After a lot of </w:t>
       </w:r>
@@ -327,28 +636,86 @@
         <w:rPr>
           <w:sz w:val="24"/>
           <w:szCs w:val="24"/>
-        </w:rPr>
-        <w:t xml:space="preserve">formality we finaly want to start with our project. </w:t>
-      </w:r>
-    </w:p>
-    <w:p>
-      <w:pPr>
-        <w:rPr>
-          <w:sz w:val="24"/>
-          <w:szCs w:val="24"/>
-        </w:rPr>
-      </w:pPr>
-      <w:r>
-        <w:rPr>
-          <w:sz w:val="24"/>
-          <w:szCs w:val="24"/>
-        </w:rPr>
-        <w:t xml:space="preserve">As meantioned we start with the connection to the display. We use a 2.8“ TFT Display with touchscreen. Here we found a great tutorial and also a software library with lot of functionality </w:t>
-      </w:r>
-      <w:r>
-        <w:rPr>
-          <w:sz w:val="24"/>
-          <w:szCs w:val="24"/>
+          <w:lang w:val="en-US"/>
+        </w:rPr>
+        <w:t xml:space="preserve">formality we </w:t>
+      </w:r>
+      <w:proofErr w:type="spellStart"/>
+      <w:r>
+        <w:rPr>
+          <w:sz w:val="24"/>
+          <w:szCs w:val="24"/>
+          <w:lang w:val="en-US"/>
+        </w:rPr>
+        <w:t>finaly</w:t>
+      </w:r>
+      <w:proofErr w:type="spellEnd"/>
+      <w:r>
+        <w:rPr>
+          <w:sz w:val="24"/>
+          <w:szCs w:val="24"/>
+          <w:lang w:val="en-US"/>
+        </w:rPr>
+        <w:t xml:space="preserve"> want to start with our project. </w:t>
+      </w:r>
+    </w:p>
+    <w:p>
+      <w:pPr>
+        <w:rPr>
+          <w:sz w:val="24"/>
+          <w:szCs w:val="24"/>
+          <w:lang w:val="en-US"/>
+        </w:rPr>
+      </w:pPr>
+      <w:r>
+        <w:rPr>
+          <w:sz w:val="24"/>
+          <w:szCs w:val="24"/>
+          <w:lang w:val="en-US"/>
+        </w:rPr>
+        <w:t xml:space="preserve">As </w:t>
+      </w:r>
+      <w:proofErr w:type="spellStart"/>
+      <w:r>
+        <w:rPr>
+          <w:sz w:val="24"/>
+          <w:szCs w:val="24"/>
+          <w:lang w:val="en-US"/>
+        </w:rPr>
+        <w:t>meantioned</w:t>
+      </w:r>
+      <w:proofErr w:type="spellEnd"/>
+      <w:r>
+        <w:rPr>
+          <w:sz w:val="24"/>
+          <w:szCs w:val="24"/>
+          <w:lang w:val="en-US"/>
+        </w:rPr>
+        <w:t xml:space="preserve"> we start with the connection to the display. We use a 2.8</w:t>
+      </w:r>
+      <w:proofErr w:type="gramStart"/>
+      <w:r>
+        <w:rPr>
+          <w:sz w:val="24"/>
+          <w:szCs w:val="24"/>
+          <w:lang w:val="en-US"/>
+        </w:rPr>
+        <w:t>“ TFT</w:t>
+      </w:r>
+      <w:proofErr w:type="gramEnd"/>
+      <w:r>
+        <w:rPr>
+          <w:sz w:val="24"/>
+          <w:szCs w:val="24"/>
+          <w:lang w:val="en-US"/>
+        </w:rPr>
+        <w:t xml:space="preserve"> Display with touchscreen. Here we found a great tutorial and also a software library with lot of functionality </w:t>
+      </w:r>
+      <w:r>
+        <w:rPr>
+          <w:sz w:val="24"/>
+          <w:szCs w:val="24"/>
+          <w:lang w:val="en-US"/>
         </w:rPr>
         <w:t>and demonstration projects</w:t>
       </w:r>
@@ -356,13 +723,25 @@
         <w:rPr>
           <w:sz w:val="24"/>
           <w:szCs w:val="24"/>
-        </w:rPr>
-        <w:t xml:space="preserve"> from adafruit</w:t>
-      </w:r>
-      <w:r>
-        <w:rPr>
-          <w:sz w:val="24"/>
-          <w:szCs w:val="24"/>
+          <w:lang w:val="en-US"/>
+        </w:rPr>
+        <w:t xml:space="preserve"> from </w:t>
+      </w:r>
+      <w:proofErr w:type="spellStart"/>
+      <w:r>
+        <w:rPr>
+          <w:sz w:val="24"/>
+          <w:szCs w:val="24"/>
+          <w:lang w:val="en-US"/>
+        </w:rPr>
+        <w:t>adafruit</w:t>
+      </w:r>
+      <w:proofErr w:type="spellEnd"/>
+      <w:r>
+        <w:rPr>
+          <w:sz w:val="24"/>
+          <w:szCs w:val="24"/>
+          <w:lang w:val="en-US"/>
         </w:rPr>
         <w:t>.</w:t>
       </w:r>
@@ -372,12 +751,14 @@
         <w:rPr>
           <w:sz w:val="24"/>
           <w:szCs w:val="24"/>
-        </w:rPr>
-      </w:pPr>
-      <w:r>
-        <w:rPr>
-          <w:sz w:val="24"/>
-          <w:szCs w:val="24"/>
+          <w:lang w:val="en-US"/>
+        </w:rPr>
+      </w:pPr>
+      <w:r>
+        <w:rPr>
+          <w:sz w:val="24"/>
+          <w:szCs w:val="24"/>
+          <w:lang w:val="en-US"/>
         </w:rPr>
         <w:t>Tutorial:</w:t>
       </w:r>
@@ -387,6 +768,7 @@
         <w:rPr>
           <w:sz w:val="24"/>
           <w:szCs w:val="24"/>
+          <w:lang w:val="en-US"/>
         </w:rPr>
       </w:pPr>
       <w:hyperlink r:id="rId6" w:history="1">
@@ -395,6 +777,7 @@
             <w:rStyle w:val="Hyperlink"/>
             <w:sz w:val="24"/>
             <w:szCs w:val="24"/>
+            <w:lang w:val="en-US"/>
           </w:rPr>
           <w:t>https://learn.adafruit.com/adafruit-2-8-tft-touch-shield-v2/overview</w:t>
         </w:r>
@@ -405,12 +788,14 @@
         <w:rPr>
           <w:sz w:val="24"/>
           <w:szCs w:val="24"/>
-        </w:rPr>
-      </w:pPr>
-      <w:r>
-        <w:rPr>
-          <w:sz w:val="24"/>
-          <w:szCs w:val="24"/>
+          <w:lang w:val="en-US"/>
+        </w:rPr>
+      </w:pPr>
+      <w:r>
+        <w:rPr>
+          <w:sz w:val="24"/>
+          <w:szCs w:val="24"/>
+          <w:lang w:val="en-US"/>
         </w:rPr>
         <w:t>Library:</w:t>
       </w:r>
@@ -420,12 +805,14 @@
         <w:rPr>
           <w:sz w:val="24"/>
           <w:szCs w:val="24"/>
-        </w:rPr>
-      </w:pPr>
-      <w:r>
-        <w:rPr>
-          <w:sz w:val="24"/>
-          <w:szCs w:val="24"/>
+          <w:lang w:val="en-US"/>
+        </w:rPr>
+      </w:pPr>
+      <w:r>
+        <w:rPr>
+          <w:sz w:val="24"/>
+          <w:szCs w:val="24"/>
+          <w:lang w:val="en-US"/>
         </w:rPr>
         <w:t>https://github.com/adafruit/Adafruit_ILI9341</w:t>
       </w:r>
@@ -435,27 +822,49 @@
         <w:rPr>
           <w:sz w:val="24"/>
           <w:szCs w:val="24"/>
-        </w:rPr>
-      </w:pPr>
-      <w:r>
-        <w:rPr>
-          <w:sz w:val="24"/>
-          <w:szCs w:val="24"/>
-        </w:rPr>
-        <w:t>With this knowledge and features we created a for the project more specific software library with functionality like UI-elements for the menu and the game.</w:t>
-      </w:r>
-    </w:p>
-    <w:p>
-      <w:pPr>
-        <w:rPr>
-          <w:sz w:val="24"/>
-          <w:szCs w:val="24"/>
-        </w:rPr>
-      </w:pPr>
-      <w:r>
-        <w:rPr>
-          <w:sz w:val="24"/>
-          <w:szCs w:val="24"/>
+          <w:lang w:val="en-US"/>
+        </w:rPr>
+      </w:pPr>
+      <w:r>
+        <w:rPr>
+          <w:sz w:val="24"/>
+          <w:szCs w:val="24"/>
+          <w:lang w:val="en-US"/>
+        </w:rPr>
+        <w:t xml:space="preserve">With this knowledge and features we created </w:t>
+      </w:r>
+      <w:proofErr w:type="gramStart"/>
+      <w:r>
+        <w:rPr>
+          <w:sz w:val="24"/>
+          <w:szCs w:val="24"/>
+          <w:lang w:val="en-US"/>
+        </w:rPr>
+        <w:t>a for</w:t>
+      </w:r>
+      <w:proofErr w:type="gramEnd"/>
+      <w:r>
+        <w:rPr>
+          <w:sz w:val="24"/>
+          <w:szCs w:val="24"/>
+          <w:lang w:val="en-US"/>
+        </w:rPr>
+        <w:t xml:space="preserve"> the project more specific software library with functionality like UI-elements for the menu and the game.</w:t>
+      </w:r>
+    </w:p>
+    <w:p>
+      <w:pPr>
+        <w:rPr>
+          <w:sz w:val="24"/>
+          <w:szCs w:val="24"/>
+          <w:lang w:val="en-US"/>
+        </w:rPr>
+      </w:pPr>
+      <w:r>
+        <w:rPr>
+          <w:sz w:val="24"/>
+          <w:szCs w:val="24"/>
+          <w:lang w:val="en-US"/>
         </w:rPr>
         <w:t xml:space="preserve">Therefore we try to consider every need of our game. </w:t>
       </w:r>
@@ -466,13 +875,15 @@
           <w:b/>
           <w:sz w:val="24"/>
           <w:szCs w:val="24"/>
-        </w:rPr>
-      </w:pPr>
-      <w:r>
-        <w:rPr>
-          <w:b/>
-          <w:sz w:val="24"/>
-          <w:szCs w:val="24"/>
+          <w:lang w:val="en-US"/>
+        </w:rPr>
+      </w:pPr>
+      <w:r>
+        <w:rPr>
+          <w:b/>
+          <w:sz w:val="24"/>
+          <w:szCs w:val="24"/>
+          <w:lang w:val="en-US"/>
         </w:rPr>
         <w:lastRenderedPageBreak/>
         <w:t>Creating a screen</w:t>
@@ -483,19 +894,40 @@
         <w:rPr>
           <w:sz w:val="24"/>
           <w:szCs w:val="24"/>
-        </w:rPr>
-      </w:pPr>
-      <w:r>
-        <w:rPr>
-          <w:sz w:val="24"/>
-          <w:szCs w:val="24"/>
-        </w:rPr>
-        <w:t xml:space="preserve">So we abstract the idea of an screen based architecture, where you can add several elements to. </w:t>
-      </w:r>
-      <w:r>
-        <w:rPr>
-          <w:sz w:val="24"/>
-          <w:szCs w:val="24"/>
+          <w:lang w:val="en-US"/>
+        </w:rPr>
+      </w:pPr>
+      <w:r>
+        <w:rPr>
+          <w:sz w:val="24"/>
+          <w:szCs w:val="24"/>
+          <w:lang w:val="en-US"/>
+        </w:rPr>
+        <w:t xml:space="preserve">So we abstract the idea of </w:t>
+      </w:r>
+      <w:proofErr w:type="gramStart"/>
+      <w:r>
+        <w:rPr>
+          <w:sz w:val="24"/>
+          <w:szCs w:val="24"/>
+          <w:lang w:val="en-US"/>
+        </w:rPr>
+        <w:t>an</w:t>
+      </w:r>
+      <w:proofErr w:type="gramEnd"/>
+      <w:r>
+        <w:rPr>
+          <w:sz w:val="24"/>
+          <w:szCs w:val="24"/>
+          <w:lang w:val="en-US"/>
+        </w:rPr>
+        <w:t xml:space="preserve"> screen based architecture, where you can add several elements to. </w:t>
+      </w:r>
+      <w:r>
+        <w:rPr>
+          <w:sz w:val="24"/>
+          <w:szCs w:val="24"/>
+          <w:lang w:val="en-US"/>
         </w:rPr>
         <w:t xml:space="preserve">These elements are defined </w:t>
       </w:r>
@@ -503,36 +935,95 @@
         <w:rPr>
           <w:sz w:val="24"/>
           <w:szCs w:val="24"/>
-        </w:rPr>
-        <w:t>by several classes with different content. All those element classes have the same base-class which includes an abstract „drawing“ and an „onClick“ function.</w:t>
-      </w:r>
-    </w:p>
-    <w:p>
-      <w:pPr>
-        <w:rPr>
-          <w:sz w:val="24"/>
-          <w:szCs w:val="24"/>
-        </w:rPr>
-      </w:pPr>
-      <w:r>
-        <w:rPr>
-          <w:sz w:val="24"/>
-          <w:szCs w:val="24"/>
-        </w:rPr>
-        <w:t xml:space="preserve">Furthermore we need an instance which manages this Screens to avoid unneccessary redrawing of a screen. </w:t>
-      </w:r>
-    </w:p>
-    <w:p>
-      <w:pPr>
-        <w:rPr>
-          <w:sz w:val="24"/>
-          <w:szCs w:val="24"/>
-        </w:rPr>
-      </w:pPr>
-      <w:r>
-        <w:rPr>
-          <w:sz w:val="24"/>
-          <w:szCs w:val="24"/>
+          <w:lang w:val="en-US"/>
+        </w:rPr>
+        <w:t>by several classes with different content. All those element classes have the same base-class which includes an abstract „drawing</w:t>
+      </w:r>
+      <w:proofErr w:type="gramStart"/>
+      <w:r>
+        <w:rPr>
+          <w:sz w:val="24"/>
+          <w:szCs w:val="24"/>
+          <w:lang w:val="en-US"/>
+        </w:rPr>
+        <w:t>“ and</w:t>
+      </w:r>
+      <w:proofErr w:type="gramEnd"/>
+      <w:r>
+        <w:rPr>
+          <w:sz w:val="24"/>
+          <w:szCs w:val="24"/>
+          <w:lang w:val="en-US"/>
+        </w:rPr>
+        <w:t xml:space="preserve"> an „</w:t>
+      </w:r>
+      <w:proofErr w:type="spellStart"/>
+      <w:r>
+        <w:rPr>
+          <w:sz w:val="24"/>
+          <w:szCs w:val="24"/>
+          <w:lang w:val="en-US"/>
+        </w:rPr>
+        <w:t>onClick</w:t>
+      </w:r>
+      <w:proofErr w:type="spellEnd"/>
+      <w:r>
+        <w:rPr>
+          <w:sz w:val="24"/>
+          <w:szCs w:val="24"/>
+          <w:lang w:val="en-US"/>
+        </w:rPr>
+        <w:t>“ function.</w:t>
+      </w:r>
+    </w:p>
+    <w:p>
+      <w:pPr>
+        <w:rPr>
+          <w:sz w:val="24"/>
+          <w:szCs w:val="24"/>
+          <w:lang w:val="en-US"/>
+        </w:rPr>
+      </w:pPr>
+      <w:r>
+        <w:rPr>
+          <w:sz w:val="24"/>
+          <w:szCs w:val="24"/>
+          <w:lang w:val="en-US"/>
+        </w:rPr>
+        <w:t xml:space="preserve">Furthermore we need an instance which manages this Screens to avoid </w:t>
+      </w:r>
+      <w:proofErr w:type="spellStart"/>
+      <w:r>
+        <w:rPr>
+          <w:sz w:val="24"/>
+          <w:szCs w:val="24"/>
+          <w:lang w:val="en-US"/>
+        </w:rPr>
+        <w:t>unneccessary</w:t>
+      </w:r>
+      <w:proofErr w:type="spellEnd"/>
+      <w:r>
+        <w:rPr>
+          <w:sz w:val="24"/>
+          <w:szCs w:val="24"/>
+          <w:lang w:val="en-US"/>
+        </w:rPr>
+        <w:t xml:space="preserve"> redrawing of a screen. </w:t>
+      </w:r>
+    </w:p>
+    <w:p>
+      <w:pPr>
+        <w:rPr>
+          <w:sz w:val="24"/>
+          <w:szCs w:val="24"/>
+          <w:lang w:val="en-US"/>
+        </w:rPr>
+      </w:pPr>
+      <w:r>
+        <w:rPr>
+          <w:sz w:val="24"/>
+          <w:szCs w:val="24"/>
+          <w:lang w:val="en-US"/>
         </w:rPr>
         <w:t xml:space="preserve">The final </w:t>
       </w:r>
@@ -540,6 +1031,7 @@
         <w:rPr>
           <w:sz w:val="24"/>
           <w:szCs w:val="24"/>
+          <w:lang w:val="en-US"/>
         </w:rPr>
         <w:t xml:space="preserve">order of functions calling is that our main instance calls a rendering function in the screen manager, which decides if the current screen needs to be rendered. </w:t>
       </w:r>
@@ -547,15 +1039,15 @@
         <w:rPr>
           <w:sz w:val="24"/>
           <w:szCs w:val="24"/>
+          <w:lang w:val="en-US"/>
         </w:rPr>
         <w:t>I</w:t>
       </w:r>
-      <w:bookmarkStart w:id="0" w:name="_GoBack"/>
-      <w:bookmarkEnd w:id="0"/>
-      <w:r>
-        <w:rPr>
-          <w:sz w:val="24"/>
-          <w:szCs w:val="24"/>
+      <w:r>
+        <w:rPr>
+          <w:sz w:val="24"/>
+          <w:szCs w:val="24"/>
+          <w:lang w:val="en-US"/>
         </w:rPr>
         <w:t>f yes, the render function of the actual screen instance is called. It includes the creation of the screen and the filling with the defined elements.</w:t>
       </w:r>
@@ -565,22 +1057,25 @@
         <w:rPr>
           <w:sz w:val="24"/>
           <w:szCs w:val="24"/>
-        </w:rPr>
-      </w:pPr>
-    </w:p>
-    <w:p>
-      <w:pPr>
-        <w:rPr>
-          <w:b/>
-          <w:sz w:val="24"/>
-          <w:szCs w:val="24"/>
-        </w:rPr>
-      </w:pPr>
-      <w:r>
-        <w:rPr>
-          <w:b/>
-          <w:sz w:val="24"/>
-          <w:szCs w:val="24"/>
+          <w:lang w:val="en-US"/>
+        </w:rPr>
+      </w:pPr>
+    </w:p>
+    <w:p>
+      <w:pPr>
+        <w:rPr>
+          <w:b/>
+          <w:sz w:val="24"/>
+          <w:szCs w:val="24"/>
+          <w:lang w:val="en-US"/>
+        </w:rPr>
+      </w:pPr>
+      <w:r>
+        <w:rPr>
+          <w:b/>
+          <w:sz w:val="24"/>
+          <w:szCs w:val="24"/>
+          <w:lang w:val="en-US"/>
         </w:rPr>
         <w:t>Touch events</w:t>
       </w:r>
@@ -590,12 +1085,14 @@
         <w:rPr>
           <w:sz w:val="24"/>
           <w:szCs w:val="24"/>
-        </w:rPr>
-      </w:pPr>
-      <w:r>
-        <w:rPr>
-          <w:sz w:val="24"/>
-          <w:szCs w:val="24"/>
+          <w:lang w:val="en-US"/>
+        </w:rPr>
+      </w:pPr>
+      <w:r>
+        <w:rPr>
+          <w:sz w:val="24"/>
+          <w:szCs w:val="24"/>
+          <w:lang w:val="en-US"/>
         </w:rPr>
         <w:t xml:space="preserve">The </w:t>
       </w:r>
@@ -603,36 +1100,68 @@
         <w:rPr>
           <w:sz w:val="24"/>
           <w:szCs w:val="24"/>
-        </w:rPr>
-        <w:t>Screen Manager also takes responsibility for touch events. It gets the last touched position on the screen and hands it over to the actual screen instance. It checks if there is an element at this position and calls the corresponding „onClick“ function where appropriate.</w:t>
-      </w:r>
-    </w:p>
-    <w:p>
-      <w:pPr>
-        <w:rPr>
-          <w:sz w:val="24"/>
-          <w:szCs w:val="24"/>
-        </w:rPr>
-      </w:pPr>
-    </w:p>
-    <w:p>
-      <w:pPr>
-        <w:rPr>
-          <w:sz w:val="24"/>
-          <w:szCs w:val="24"/>
-        </w:rPr>
-      </w:pPr>
-      <w:r>
-        <w:rPr>
-          <w:sz w:val="24"/>
-          <w:szCs w:val="24"/>
+          <w:lang w:val="en-US"/>
+        </w:rPr>
+        <w:t>Screen Manager also takes responsibility for touch events. It gets the last touched position on the screen and hands it over to the actual screen instance. It checks if there is an element at this position and calls the corresponding „</w:t>
+      </w:r>
+      <w:proofErr w:type="spellStart"/>
+      <w:r>
+        <w:rPr>
+          <w:sz w:val="24"/>
+          <w:szCs w:val="24"/>
+          <w:lang w:val="en-US"/>
+        </w:rPr>
+        <w:t>onClick</w:t>
+      </w:r>
+      <w:proofErr w:type="spellEnd"/>
+      <w:proofErr w:type="gramStart"/>
+      <w:r>
+        <w:rPr>
+          <w:sz w:val="24"/>
+          <w:szCs w:val="24"/>
+          <w:lang w:val="en-US"/>
+        </w:rPr>
+        <w:t>“ function</w:t>
+      </w:r>
+      <w:proofErr w:type="gramEnd"/>
+      <w:r>
+        <w:rPr>
+          <w:sz w:val="24"/>
+          <w:szCs w:val="24"/>
+          <w:lang w:val="en-US"/>
+        </w:rPr>
+        <w:t xml:space="preserve"> where appropriate.</w:t>
+      </w:r>
+    </w:p>
+    <w:p>
+      <w:pPr>
+        <w:rPr>
+          <w:sz w:val="24"/>
+          <w:szCs w:val="24"/>
+          <w:lang w:val="en-US"/>
+        </w:rPr>
+      </w:pPr>
+    </w:p>
+    <w:p>
+      <w:pPr>
+        <w:rPr>
+          <w:sz w:val="24"/>
+          <w:szCs w:val="24"/>
+          <w:lang w:val="en-US"/>
+        </w:rPr>
+      </w:pPr>
+      <w:r>
+        <w:rPr>
+          <w:sz w:val="24"/>
+          <w:szCs w:val="24"/>
+          <w:lang w:val="en-US"/>
         </w:rPr>
         <w:t>So the final architecture looks like this:</w:t>
       </w:r>
     </w:p>
     <w:p>
       <w:pPr>
-        <w:pStyle w:val="Listenabsatz"/>
+        <w:pStyle w:val="ListParagraph"/>
         <w:numPr>
           <w:ilvl w:val="0"/>
           <w:numId w:val="1"/>
@@ -666,13 +1195,56 @@
           <w:szCs w:val="24"/>
         </w:rPr>
       </w:pPr>
-      <w:r>
+    </w:p>
+    <w:p>
+      <w:pPr>
         <w:rPr>
           <w:b/>
           <w:sz w:val="28"/>
           <w:szCs w:val="24"/>
         </w:rPr>
-        <w:t>Blog 3:</w:t>
+      </w:pPr>
+      <w:r>
+        <w:rPr>
+          <w:b/>
+          <w:sz w:val="28"/>
+          <w:szCs w:val="24"/>
+        </w:rPr>
+        <w:br w:type="page"/>
+      </w:r>
+    </w:p>
+    <w:p>
+      <w:pPr>
+        <w:rPr>
+          <w:b/>
+          <w:sz w:val="28"/>
+          <w:szCs w:val="24"/>
+        </w:rPr>
+      </w:pPr>
+      <w:r>
+        <w:rPr>
+          <w:b/>
+          <w:sz w:val="28"/>
+          <w:szCs w:val="24"/>
+        </w:rPr>
+        <w:lastRenderedPageBreak/>
+        <w:t>Blog 3</w:t>
+      </w:r>
+      <w:r>
+        <w:rPr>
+          <w:b/>
+          <w:sz w:val="28"/>
+          <w:szCs w:val="24"/>
+        </w:rPr>
+        <w:t xml:space="preserve"> GUI</w:t>
+      </w:r>
+      <w:r>
+        <w:rPr>
+          <w:b/>
+          <w:sz w:val="28"/>
+          <w:szCs w:val="24"/>
+        </w:rPr>
+        <w:t>:</w:t>
       </w:r>
     </w:p>
     <w:p>
@@ -695,14 +1267,399 @@
         <w:rPr>
           <w:sz w:val="24"/>
           <w:szCs w:val="24"/>
-        </w:rPr>
-      </w:pPr>
-      <w:r>
-        <w:rPr>
-          <w:sz w:val="24"/>
-          <w:szCs w:val="24"/>
-        </w:rPr>
-        <w:t xml:space="preserve">After creating a framework for our graphical user interface it’s time for another design  phase. </w:t>
+          <w:lang w:val="en-US"/>
+        </w:rPr>
+      </w:pPr>
+      <w:r>
+        <w:rPr>
+          <w:sz w:val="24"/>
+          <w:szCs w:val="24"/>
+          <w:lang w:val="en-US"/>
+        </w:rPr>
+        <w:t xml:space="preserve">After creating a framework for our graphical user interface it’s </w:t>
+      </w:r>
+      <w:r>
+        <w:rPr>
+          <w:sz w:val="24"/>
+          <w:szCs w:val="24"/>
+          <w:lang w:val="en-US"/>
+        </w:rPr>
+        <w:t xml:space="preserve">time for another design phase. The objective is to create a GUI which is understandable, easy in use and optically attractive as well. </w:t>
+      </w:r>
+    </w:p>
+    <w:p>
+      <w:pPr>
+        <w:rPr>
+          <w:sz w:val="24"/>
+          <w:szCs w:val="24"/>
+          <w:lang w:val="en-US"/>
+        </w:rPr>
+      </w:pPr>
+      <w:r>
+        <w:rPr>
+          <w:sz w:val="24"/>
+          <w:szCs w:val="24"/>
+          <w:lang w:val="en-US"/>
+        </w:rPr>
+        <w:t>Therefore it is necessary to understand the options the GUI has to offer and to use significant key words.</w:t>
+      </w:r>
+    </w:p>
+    <w:p>
+      <w:pPr>
+        <w:rPr>
+          <w:sz w:val="24"/>
+          <w:szCs w:val="24"/>
+          <w:lang w:val="en-US"/>
+        </w:rPr>
+      </w:pPr>
+      <w:r>
+        <w:rPr>
+          <w:sz w:val="24"/>
+          <w:szCs w:val="24"/>
+          <w:lang w:val="en-US"/>
+        </w:rPr>
+        <w:t>In our case, we decide to create four main menu items:</w:t>
+      </w:r>
+    </w:p>
+    <w:p>
+      <w:pPr>
+        <w:pStyle w:val="ListParagraph"/>
+        <w:numPr>
+          <w:ilvl w:val="0"/>
+          <w:numId w:val="2"/>
+        </w:numPr>
+        <w:rPr>
+          <w:sz w:val="24"/>
+          <w:szCs w:val="24"/>
+          <w:lang w:val="en-US"/>
+        </w:rPr>
+      </w:pPr>
+      <w:proofErr w:type="spellStart"/>
+      <w:r>
+        <w:rPr>
+          <w:sz w:val="24"/>
+          <w:szCs w:val="24"/>
+          <w:lang w:val="en-US"/>
+        </w:rPr>
+        <w:t>Singleplayer</w:t>
+      </w:r>
+      <w:proofErr w:type="spellEnd"/>
+      <w:r>
+        <w:rPr>
+          <w:sz w:val="24"/>
+          <w:szCs w:val="24"/>
+          <w:lang w:val="en-US"/>
+        </w:rPr>
+        <w:t xml:space="preserve"> / one player</w:t>
+      </w:r>
+    </w:p>
+    <w:p>
+      <w:pPr>
+        <w:pStyle w:val="ListParagraph"/>
+        <w:numPr>
+          <w:ilvl w:val="0"/>
+          <w:numId w:val="2"/>
+        </w:numPr>
+        <w:rPr>
+          <w:sz w:val="24"/>
+          <w:szCs w:val="24"/>
+          <w:lang w:val="en-US"/>
+        </w:rPr>
+      </w:pPr>
+      <w:r>
+        <w:rPr>
+          <w:sz w:val="24"/>
+          <w:szCs w:val="24"/>
+          <w:lang w:val="en-US"/>
+        </w:rPr>
+        <w:t>Multiplayer / two player</w:t>
+      </w:r>
+    </w:p>
+    <w:p>
+      <w:pPr>
+        <w:pStyle w:val="ListParagraph"/>
+        <w:numPr>
+          <w:ilvl w:val="0"/>
+          <w:numId w:val="2"/>
+        </w:numPr>
+        <w:rPr>
+          <w:sz w:val="24"/>
+          <w:szCs w:val="24"/>
+          <w:lang w:val="en-US"/>
+        </w:rPr>
+      </w:pPr>
+      <w:r>
+        <w:rPr>
+          <w:sz w:val="24"/>
+          <w:szCs w:val="24"/>
+          <w:lang w:val="en-US"/>
+        </w:rPr>
+        <w:t>Options</w:t>
+      </w:r>
+    </w:p>
+    <w:p>
+      <w:pPr>
+        <w:pStyle w:val="ListParagraph"/>
+        <w:numPr>
+          <w:ilvl w:val="0"/>
+          <w:numId w:val="2"/>
+        </w:numPr>
+        <w:rPr>
+          <w:sz w:val="24"/>
+          <w:szCs w:val="24"/>
+          <w:lang w:val="en-US"/>
+        </w:rPr>
+      </w:pPr>
+      <w:r>
+        <w:rPr>
+          <w:sz w:val="24"/>
+          <w:szCs w:val="24"/>
+          <w:lang w:val="en-US"/>
+        </w:rPr>
+        <w:t>Credits</w:t>
+      </w:r>
+      <w:bookmarkStart w:id="0" w:name="_GoBack"/>
+      <w:bookmarkEnd w:id="0"/>
+    </w:p>
+    <w:p>
+      <w:pPr>
+        <w:rPr>
+          <w:sz w:val="24"/>
+          <w:szCs w:val="24"/>
+          <w:lang w:val="en-US"/>
+        </w:rPr>
+      </w:pPr>
+      <w:r>
+        <w:rPr>
+          <w:sz w:val="24"/>
+          <w:szCs w:val="24"/>
+          <w:lang w:val="en-US"/>
+        </w:rPr>
+        <w:t>Because that this key words are wisely chosen, there is no need to explain what they’</w:t>
+      </w:r>
+      <w:r>
+        <w:rPr>
+          <w:sz w:val="24"/>
+          <w:szCs w:val="24"/>
+          <w:lang w:val="en-US"/>
+        </w:rPr>
+        <w:t>re doing.</w:t>
+      </w:r>
+    </w:p>
+    <w:p>
+      <w:pPr>
+        <w:rPr>
+          <w:sz w:val="24"/>
+          <w:szCs w:val="24"/>
+          <w:lang w:val="en-US"/>
+        </w:rPr>
+      </w:pPr>
+      <w:r>
+        <w:rPr>
+          <w:sz w:val="24"/>
+          <w:szCs w:val="24"/>
+          <w:lang w:val="en-US"/>
+        </w:rPr>
+        <w:t>Okay, so the main menu is defined. Now let’s have a closer look on the program flow.</w:t>
+      </w:r>
+    </w:p>
+    <w:p>
+      <w:pPr>
+        <w:rPr>
+          <w:b/>
+          <w:sz w:val="24"/>
+          <w:szCs w:val="24"/>
+          <w:lang w:val="en-US"/>
+        </w:rPr>
+      </w:pPr>
+      <w:r>
+        <w:rPr>
+          <w:b/>
+          <w:sz w:val="24"/>
+          <w:szCs w:val="24"/>
+          <w:lang w:val="en-US"/>
+        </w:rPr>
+        <w:t>Startup</w:t>
+      </w:r>
+    </w:p>
+    <w:p>
+      <w:pPr>
+        <w:rPr>
+          <w:sz w:val="24"/>
+          <w:szCs w:val="24"/>
+          <w:lang w:val="en-US"/>
+        </w:rPr>
+      </w:pPr>
+      <w:r>
+        <w:rPr>
+          <w:sz w:val="24"/>
+          <w:szCs w:val="24"/>
+          <w:lang w:val="en-US"/>
+        </w:rPr>
+        <w:t>Once the system started, a short “intro” will appear. It contains the title of the game and some fancy animation to attract the user. After a few seconds the main menu will be shown, where the user enter his choice.</w:t>
+      </w:r>
+    </w:p>
+    <w:p>
+      <w:pPr>
+        <w:rPr>
+          <w:b/>
+          <w:sz w:val="24"/>
+          <w:szCs w:val="24"/>
+          <w:lang w:val="en-US"/>
+        </w:rPr>
+      </w:pPr>
+      <w:proofErr w:type="spellStart"/>
+      <w:r>
+        <w:rPr>
+          <w:b/>
+          <w:sz w:val="24"/>
+          <w:szCs w:val="24"/>
+          <w:lang w:val="en-US"/>
+        </w:rPr>
+        <w:t>Singleplayer</w:t>
+      </w:r>
+      <w:proofErr w:type="spellEnd"/>
+      <w:r>
+        <w:rPr>
+          <w:b/>
+          <w:sz w:val="24"/>
+          <w:szCs w:val="24"/>
+          <w:lang w:val="en-US"/>
+        </w:rPr>
+        <w:t xml:space="preserve"> / Multiplayer</w:t>
+      </w:r>
+    </w:p>
+    <w:p>
+      <w:pPr>
+        <w:rPr>
+          <w:sz w:val="24"/>
+          <w:szCs w:val="24"/>
+          <w:lang w:val="en-US"/>
+        </w:rPr>
+      </w:pPr>
+      <w:r>
+        <w:rPr>
+          <w:sz w:val="24"/>
+          <w:szCs w:val="24"/>
+          <w:lang w:val="en-US"/>
+        </w:rPr>
+        <w:t xml:space="preserve">This option will initialize the game controller and a new game will be started (either with two players or one player and a computer. We’ll see later). The main part of the game-screen will be the three by three grid for the game itself. On input the user specific sign will be drawn. Traditionally it will be an ‘X’ and a ‘O’. Furthermore there is a button for exiting the game and on top </w:t>
+      </w:r>
+      <w:proofErr w:type="spellStart"/>
+      <w:r>
+        <w:rPr>
+          <w:sz w:val="24"/>
+          <w:szCs w:val="24"/>
+          <w:lang w:val="en-US"/>
+        </w:rPr>
+        <w:t>an</w:t>
+      </w:r>
+      <w:proofErr w:type="spellEnd"/>
+      <w:r>
+        <w:rPr>
+          <w:sz w:val="24"/>
+          <w:szCs w:val="24"/>
+          <w:lang w:val="en-US"/>
+        </w:rPr>
+        <w:t xml:space="preserve"> info panel to give minor information about the current game.</w:t>
+      </w:r>
+    </w:p>
+    <w:p>
+      <w:pPr>
+        <w:rPr>
+          <w:b/>
+          <w:sz w:val="24"/>
+          <w:szCs w:val="24"/>
+          <w:lang w:val="en-US"/>
+        </w:rPr>
+      </w:pPr>
+      <w:r>
+        <w:rPr>
+          <w:b/>
+          <w:sz w:val="24"/>
+          <w:szCs w:val="24"/>
+          <w:lang w:val="en-US"/>
+        </w:rPr>
+        <w:t>Options</w:t>
+      </w:r>
+    </w:p>
+    <w:p>
+      <w:pPr>
+        <w:rPr>
+          <w:sz w:val="24"/>
+          <w:szCs w:val="24"/>
+          <w:lang w:val="en-US"/>
+        </w:rPr>
+      </w:pPr>
+      <w:r>
+        <w:rPr>
+          <w:sz w:val="24"/>
+          <w:szCs w:val="24"/>
+          <w:lang w:val="en-US"/>
+        </w:rPr>
+        <w:t xml:space="preserve">The “option” item could contain several settings or attributes which the system offers the user to specify. </w:t>
+      </w:r>
+    </w:p>
+    <w:p>
+      <w:pPr>
+        <w:rPr>
+          <w:b/>
+          <w:sz w:val="24"/>
+          <w:szCs w:val="24"/>
+          <w:lang w:val="en-US"/>
+        </w:rPr>
+      </w:pPr>
+      <w:r>
+        <w:rPr>
+          <w:b/>
+          <w:sz w:val="24"/>
+          <w:szCs w:val="24"/>
+          <w:lang w:val="en-US"/>
+        </w:rPr>
+        <w:t>Credits</w:t>
+      </w:r>
+    </w:p>
+    <w:p>
+      <w:pPr>
+        <w:rPr>
+          <w:sz w:val="24"/>
+          <w:szCs w:val="24"/>
+          <w:lang w:val="en-US"/>
+        </w:rPr>
+      </w:pPr>
+      <w:r>
+        <w:rPr>
+          <w:sz w:val="24"/>
+          <w:szCs w:val="24"/>
+          <w:lang w:val="en-US"/>
+        </w:rPr>
+        <w:t>The last menu item will open another screen with general information about the system, the game itself and about the guys who created that stuff.</w:t>
+      </w:r>
+    </w:p>
+    <w:p>
+      <w:pPr>
+        <w:rPr>
+          <w:sz w:val="24"/>
+          <w:szCs w:val="24"/>
+          <w:lang w:val="en-US"/>
+        </w:rPr>
+      </w:pPr>
+    </w:p>
+    <w:p>
+      <w:pPr>
+        <w:rPr>
+          <w:sz w:val="24"/>
+          <w:szCs w:val="24"/>
+          <w:lang w:val="en-US"/>
+        </w:rPr>
+      </w:pPr>
+      <w:r>
+        <w:rPr>
+          <w:sz w:val="24"/>
+          <w:szCs w:val="24"/>
+          <w:lang w:val="en-US"/>
+        </w:rPr>
+        <w:t>The main menu is created. In the next steps we’ll create the game-controller and integrate it in the system. It might be that we won’t use all of the menu items, but we’ll keep them for presentation.</w:t>
       </w:r>
     </w:p>
     <w:p>
@@ -711,6 +1668,7 @@
           <w:b/>
           <w:sz w:val="28"/>
           <w:szCs w:val="24"/>
+          <w:lang w:val="en-US"/>
         </w:rPr>
       </w:pPr>
       <w:r>
@@ -718,8 +1676,56 @@
           <w:b/>
           <w:sz w:val="28"/>
           <w:szCs w:val="24"/>
-        </w:rPr>
-        <w:t>Blog 4:</w:t>
+          <w:lang w:val="en-US"/>
+        </w:rPr>
+        <w:lastRenderedPageBreak/>
+        <w:t>Blog 4</w:t>
+      </w:r>
+      <w:r>
+        <w:rPr>
+          <w:b/>
+          <w:sz w:val="28"/>
+          <w:szCs w:val="24"/>
+          <w:lang w:val="en-US"/>
+        </w:rPr>
+        <w:t xml:space="preserve"> </w:t>
+      </w:r>
+      <w:proofErr w:type="spellStart"/>
+      <w:r>
+        <w:rPr>
+          <w:b/>
+          <w:sz w:val="28"/>
+          <w:szCs w:val="24"/>
+          <w:lang w:val="en-US"/>
+        </w:rPr>
+        <w:t>Gamelogic</w:t>
+      </w:r>
+      <w:proofErr w:type="spellEnd"/>
+      <w:r>
+        <w:rPr>
+          <w:b/>
+          <w:sz w:val="28"/>
+          <w:szCs w:val="24"/>
+          <w:lang w:val="en-US"/>
+        </w:rPr>
+        <w:t>:</w:t>
+      </w:r>
+    </w:p>
+    <w:p>
+      <w:pPr>
+        <w:rPr>
+          <w:sz w:val="24"/>
+          <w:szCs w:val="24"/>
+          <w:lang w:val="en-US"/>
+        </w:rPr>
+      </w:pPr>
+      <w:r>
+        <w:rPr>
+          <w:sz w:val="24"/>
+          <w:szCs w:val="24"/>
+          <w:lang w:val="en-US"/>
+        </w:rPr>
+        <w:t>Hello again</w:t>
       </w:r>
     </w:p>
     <w:p>
@@ -734,9 +1740,154 @@
         <w:rPr>
           <w:sz w:val="24"/>
           <w:szCs w:val="24"/>
-        </w:rPr>
-        <w:t>Gamelogic</w:t>
-      </w:r>
+          <w:lang w:val="en-GB"/>
+        </w:rPr>
+        <w:t>Now the system is prepared and it’s time to integrate the game-controller. For the previous architecture there are some requirements to this controller:</w:t>
+      </w:r>
+    </w:p>
+    <w:p>
+      <w:pPr>
+        <w:rPr>
+          <w:sz w:val="24"/>
+          <w:szCs w:val="24"/>
+          <w:lang w:val="en-GB"/>
+        </w:rPr>
+      </w:pPr>
+      <w:r>
+        <w:rPr>
+          <w:sz w:val="24"/>
+          <w:szCs w:val="24"/>
+          <w:lang w:val="en-GB"/>
+        </w:rPr>
+        <w:t>- It has to be a class on its own to be created in the main routine.</w:t>
+      </w:r>
+    </w:p>
+    <w:p>
+      <w:pPr>
+        <w:rPr>
+          <w:sz w:val="24"/>
+          <w:szCs w:val="24"/>
+          <w:lang w:val="en-GB"/>
+        </w:rPr>
+      </w:pPr>
+      <w:r>
+        <w:rPr>
+          <w:sz w:val="24"/>
+          <w:szCs w:val="24"/>
+          <w:lang w:val="en-GB"/>
+        </w:rPr>
+        <w:t>- It has to support an “observable”-like architecture, so that a method can be defined and committed as parameter to wait for user or computer interaction and update the screen.</w:t>
+      </w:r>
+    </w:p>
+    <w:p>
+      <w:pPr>
+        <w:rPr>
+          <w:sz w:val="24"/>
+          <w:szCs w:val="24"/>
+          <w:lang w:val="en-GB"/>
+        </w:rPr>
+      </w:pPr>
+      <w:r>
+        <w:rPr>
+          <w:sz w:val="24"/>
+          <w:szCs w:val="24"/>
+          <w:lang w:val="en-GB"/>
+        </w:rPr>
+        <w:t xml:space="preserve">- </w:t>
+      </w:r>
+      <w:r>
+        <w:rPr>
+          <w:sz w:val="24"/>
+          <w:szCs w:val="24"/>
+          <w:lang w:val="en-GB"/>
+        </w:rPr>
+        <w:t>It has to have a clear order of actions the system should call to allow a smooth and accurate procedure.</w:t>
+      </w:r>
+    </w:p>
+    <w:p>
+      <w:pPr>
+        <w:rPr>
+          <w:sz w:val="24"/>
+          <w:szCs w:val="24"/>
+          <w:lang w:val="en-GB"/>
+        </w:rPr>
+      </w:pPr>
+      <w:r>
+        <w:rPr>
+          <w:sz w:val="24"/>
+          <w:szCs w:val="24"/>
+          <w:lang w:val="en-GB"/>
+        </w:rPr>
+        <w:t xml:space="preserve">Here we defined a sequence for the </w:t>
+      </w:r>
+      <w:proofErr w:type="spellStart"/>
+      <w:r>
+        <w:rPr>
+          <w:sz w:val="24"/>
+          <w:szCs w:val="24"/>
+          <w:lang w:val="en-GB"/>
+        </w:rPr>
+        <w:t>TicTacToe</w:t>
+      </w:r>
+      <w:proofErr w:type="spellEnd"/>
+      <w:r>
+        <w:rPr>
+          <w:sz w:val="24"/>
+          <w:szCs w:val="24"/>
+          <w:lang w:val="en-GB"/>
+        </w:rPr>
+        <w:t xml:space="preserve"> game:</w:t>
+      </w:r>
+    </w:p>
+    <w:p>
+      <w:pPr>
+        <w:pStyle w:val="ListParagraph"/>
+        <w:numPr>
+          <w:ilvl w:val="0"/>
+          <w:numId w:val="1"/>
+        </w:numPr>
+        <w:rPr>
+          <w:sz w:val="24"/>
+          <w:szCs w:val="24"/>
+          <w:lang w:val="en-GB"/>
+        </w:rPr>
+      </w:pPr>
+      <w:proofErr w:type="spellStart"/>
+      <w:r>
+        <w:rPr>
+          <w:sz w:val="24"/>
+          <w:szCs w:val="24"/>
+          <w:lang w:val="en-GB"/>
+        </w:rPr>
+        <w:t>Diagramm</w:t>
+      </w:r>
+      <w:proofErr w:type="spellEnd"/>
+    </w:p>
+    <w:p>
+      <w:pPr>
+        <w:rPr>
+          <w:sz w:val="24"/>
+          <w:szCs w:val="24"/>
+          <w:lang w:val="en-GB"/>
+        </w:rPr>
+      </w:pPr>
+      <w:r>
+        <w:rPr>
+          <w:sz w:val="24"/>
+          <w:szCs w:val="24"/>
+          <w:lang w:val="en-GB"/>
+        </w:rPr>
+        <w:t>All “player interactions” is functionality defined in the system. Either it’s waiting for a touch on the display or computing the next step.</w:t>
+      </w:r>
+    </w:p>
+    <w:p>
+      <w:pPr>
+        <w:rPr>
+          <w:sz w:val="24"/>
+          <w:szCs w:val="24"/>
+          <w:lang w:val="en-GB"/>
+        </w:rPr>
+      </w:pPr>
     </w:p>
     <w:p>
       <w:pPr>
@@ -744,6 +1895,7 @@
           <w:b/>
           <w:sz w:val="28"/>
           <w:szCs w:val="24"/>
+          <w:lang w:val="en-US"/>
         </w:rPr>
       </w:pPr>
       <w:r>
@@ -751,21 +1903,42 @@
           <w:b/>
           <w:sz w:val="28"/>
           <w:szCs w:val="24"/>
-        </w:rPr>
-        <w:t>Blog 5:</w:t>
-      </w:r>
-    </w:p>
-    <w:p>
-      <w:pPr>
-        <w:rPr>
-          <w:sz w:val="24"/>
-          <w:szCs w:val="24"/>
-        </w:rPr>
-      </w:pPr>
-      <w:r>
-        <w:rPr>
-          <w:sz w:val="24"/>
-          <w:szCs w:val="24"/>
+          <w:lang w:val="en-US"/>
+        </w:rPr>
+        <w:t>Blog 5</w:t>
+      </w:r>
+      <w:r>
+        <w:rPr>
+          <w:b/>
+          <w:sz w:val="28"/>
+          <w:szCs w:val="24"/>
+          <w:lang w:val="en-US"/>
+        </w:rPr>
+        <w:t xml:space="preserve"> Extensibility</w:t>
+      </w:r>
+      <w:r>
+        <w:rPr>
+          <w:b/>
+          <w:sz w:val="28"/>
+          <w:szCs w:val="24"/>
+          <w:lang w:val="en-US"/>
+        </w:rPr>
+        <w:t>:</w:t>
+      </w:r>
+    </w:p>
+    <w:p>
+      <w:pPr>
+        <w:rPr>
+          <w:sz w:val="24"/>
+          <w:szCs w:val="24"/>
+          <w:lang w:val="en-US"/>
+        </w:rPr>
+      </w:pPr>
+      <w:r>
+        <w:rPr>
+          <w:sz w:val="24"/>
+          <w:szCs w:val="24"/>
+          <w:lang w:val="en-US"/>
         </w:rPr>
         <w:t>KI</w:t>
       </w:r>
@@ -894,8 +2067,123 @@
       </w:rPr>
     </w:lvl>
   </w:abstractNum>
+  <w:abstractNum w:abstractNumId="1" w15:restartNumberingAfterBreak="0">
+    <w:nsid w:val="38432AB8"/>
+    <w:multiLevelType w:val="hybridMultilevel"/>
+    <w:tmpl w:val="0CFEAD9C"/>
+    <w:lvl w:ilvl="0" w:tplc="E65CF784">
+      <w:numFmt w:val="bullet"/>
+      <w:lvlText w:val="-"/>
+      <w:lvlJc w:val="left"/>
+      <w:pPr>
+        <w:ind w:left="720" w:hanging="360"/>
+      </w:pPr>
+      <w:rPr>
+        <w:rFonts w:ascii="Calibri" w:eastAsiaTheme="minorHAnsi" w:hAnsi="Calibri" w:cstheme="minorBidi" w:hint="default"/>
+      </w:rPr>
+    </w:lvl>
+    <w:lvl w:ilvl="1" w:tplc="04070003" w:tentative="1">
+      <w:start w:val="1"/>
+      <w:numFmt w:val="bullet"/>
+      <w:lvlText w:val="o"/>
+      <w:lvlJc w:val="left"/>
+      <w:pPr>
+        <w:ind w:left="1440" w:hanging="360"/>
+      </w:pPr>
+      <w:rPr>
+        <w:rFonts w:ascii="Courier New" w:hAnsi="Courier New" w:cs="Courier New" w:hint="default"/>
+      </w:rPr>
+    </w:lvl>
+    <w:lvl w:ilvl="2" w:tplc="04070005" w:tentative="1">
+      <w:start w:val="1"/>
+      <w:numFmt w:val="bullet"/>
+      <w:lvlText w:val=""/>
+      <w:lvlJc w:val="left"/>
+      <w:pPr>
+        <w:ind w:left="2160" w:hanging="360"/>
+      </w:pPr>
+      <w:rPr>
+        <w:rFonts w:ascii="Wingdings" w:hAnsi="Wingdings" w:hint="default"/>
+      </w:rPr>
+    </w:lvl>
+    <w:lvl w:ilvl="3" w:tplc="04070001" w:tentative="1">
+      <w:start w:val="1"/>
+      <w:numFmt w:val="bullet"/>
+      <w:lvlText w:val=""/>
+      <w:lvlJc w:val="left"/>
+      <w:pPr>
+        <w:ind w:left="2880" w:hanging="360"/>
+      </w:pPr>
+      <w:rPr>
+        <w:rFonts w:ascii="Symbol" w:hAnsi="Symbol" w:hint="default"/>
+      </w:rPr>
+    </w:lvl>
+    <w:lvl w:ilvl="4" w:tplc="04070003" w:tentative="1">
+      <w:start w:val="1"/>
+      <w:numFmt w:val="bullet"/>
+      <w:lvlText w:val="o"/>
+      <w:lvlJc w:val="left"/>
+      <w:pPr>
+        <w:ind w:left="3600" w:hanging="360"/>
+      </w:pPr>
+      <w:rPr>
+        <w:rFonts w:ascii="Courier New" w:hAnsi="Courier New" w:cs="Courier New" w:hint="default"/>
+      </w:rPr>
+    </w:lvl>
+    <w:lvl w:ilvl="5" w:tplc="04070005" w:tentative="1">
+      <w:start w:val="1"/>
+      <w:numFmt w:val="bullet"/>
+      <w:lvlText w:val=""/>
+      <w:lvlJc w:val="left"/>
+      <w:pPr>
+        <w:ind w:left="4320" w:hanging="360"/>
+      </w:pPr>
+      <w:rPr>
+        <w:rFonts w:ascii="Wingdings" w:hAnsi="Wingdings" w:hint="default"/>
+      </w:rPr>
+    </w:lvl>
+    <w:lvl w:ilvl="6" w:tplc="04070001" w:tentative="1">
+      <w:start w:val="1"/>
+      <w:numFmt w:val="bullet"/>
+      <w:lvlText w:val=""/>
+      <w:lvlJc w:val="left"/>
+      <w:pPr>
+        <w:ind w:left="5040" w:hanging="360"/>
+      </w:pPr>
+      <w:rPr>
+        <w:rFonts w:ascii="Symbol" w:hAnsi="Symbol" w:hint="default"/>
+      </w:rPr>
+    </w:lvl>
+    <w:lvl w:ilvl="7" w:tplc="04070003" w:tentative="1">
+      <w:start w:val="1"/>
+      <w:numFmt w:val="bullet"/>
+      <w:lvlText w:val="o"/>
+      <w:lvlJc w:val="left"/>
+      <w:pPr>
+        <w:ind w:left="5760" w:hanging="360"/>
+      </w:pPr>
+      <w:rPr>
+        <w:rFonts w:ascii="Courier New" w:hAnsi="Courier New" w:cs="Courier New" w:hint="default"/>
+      </w:rPr>
+    </w:lvl>
+    <w:lvl w:ilvl="8" w:tplc="04070005" w:tentative="1">
+      <w:start w:val="1"/>
+      <w:numFmt w:val="bullet"/>
+      <w:lvlText w:val=""/>
+      <w:lvlJc w:val="left"/>
+      <w:pPr>
+        <w:ind w:left="6480" w:hanging="360"/>
+      </w:pPr>
+      <w:rPr>
+        <w:rFonts w:ascii="Wingdings" w:hAnsi="Wingdings" w:hint="default"/>
+      </w:rPr>
+    </w:lvl>
+  </w:abstractNum>
   <w:num w:numId="1">
     <w:abstractNumId w:val="0"/>
+  </w:num>
+  <w:num w:numId="2">
+    <w:abstractNumId w:val="1"/>
   </w:num>
 </w:numbering>
 </file>
@@ -1290,17 +2578,17 @@
     <w:lsdException w:name="List Table 6 Colorful Accent 6" w:uiPriority="51"/>
     <w:lsdException w:name="List Table 7 Colorful Accent 6" w:uiPriority="52"/>
   </w:latentStyles>
-  <w:style w:type="paragraph" w:default="1" w:styleId="Standard">
+  <w:style w:type="paragraph" w:default="1" w:styleId="Normal">
     <w:name w:val="Normal"/>
     <w:qFormat/>
   </w:style>
-  <w:style w:type="character" w:default="1" w:styleId="Absatz-Standardschriftart">
+  <w:style w:type="character" w:default="1" w:styleId="DefaultParagraphFont">
     <w:name w:val="Default Paragraph Font"/>
     <w:uiPriority w:val="1"/>
     <w:semiHidden/>
     <w:unhideWhenUsed/>
   </w:style>
-  <w:style w:type="table" w:default="1" w:styleId="NormaleTabelle">
+  <w:style w:type="table" w:default="1" w:styleId="TableNormal">
     <w:name w:val="Normal Table"/>
     <w:uiPriority w:val="99"/>
     <w:semiHidden/>
@@ -1315,7 +2603,7 @@
       </w:tblCellMar>
     </w:tblPr>
   </w:style>
-  <w:style w:type="numbering" w:default="1" w:styleId="KeineListe">
+  <w:style w:type="numbering" w:default="1" w:styleId="NoList">
     <w:name w:val="No List"/>
     <w:uiPriority w:val="99"/>
     <w:semiHidden/>
@@ -1323,7 +2611,7 @@
   </w:style>
   <w:style w:type="character" w:styleId="Hyperlink">
     <w:name w:val="Hyperlink"/>
-    <w:basedOn w:val="Absatz-Standardschriftart"/>
+    <w:basedOn w:val="DefaultParagraphFont"/>
     <w:uiPriority w:val="99"/>
     <w:unhideWhenUsed/>
     <w:rsid w:val="00773CA3"/>
@@ -1332,9 +2620,9 @@
       <w:u w:val="single"/>
     </w:rPr>
   </w:style>
-  <w:style w:type="paragraph" w:styleId="Listenabsatz">
+  <w:style w:type="paragraph" w:styleId="ListParagraph">
     <w:name w:val="List Paragraph"/>
-    <w:basedOn w:val="Standard"/>
+    <w:basedOn w:val="Normal"/>
     <w:uiPriority w:val="34"/>
     <w:qFormat/>
     <w:rsid w:val="004E1641"/>
@@ -1612,7 +2900,7 @@
 </file>
 
 <file path=customXml/itemProps1.xml><?xml version="1.0" encoding="utf-8"?>
-<ds:datastoreItem xmlns:ds="http://schemas.openxmlformats.org/officeDocument/2006/customXml" ds:itemID="{46EC11A3-62D9-4340-9D56-F5D527F1A9E5}">
+<ds:datastoreItem xmlns:ds="http://schemas.openxmlformats.org/officeDocument/2006/customXml" ds:itemID="{0824D660-B79C-4FD2-92CA-98D35DEAA90F}">
   <ds:schemaRefs>
     <ds:schemaRef ds:uri="http://schemas.openxmlformats.org/officeDocument/2006/bibliography"/>
   </ds:schemaRefs>

</xml_diff>